<commit_message>
add expression parser so conditions can be used and update template
</commit_message>
<xml_diff>
--- a/src/assets/InnSpire-cv-template.docx
+++ b/src/assets/InnSpire-cv-template.docx
@@ -254,25 +254,9 @@
                 <w:b/>
                 <w:bCs/>
               </w:rPr>
-              <w:t>Methoden</w:t>
-            </w:r>
-          </w:p>
-          <w:p>
-            <w:r>
-              <w:t>{#methods}</w:t>
-            </w:r>
-          </w:p>
-          <w:p>
-            <w:r>
-              <w:t>{method}</w:t>
-            </w:r>
-          </w:p>
-          <w:p>
-            <w:r>
-              <w:t>{/methods}</w:t>
-            </w:r>
-          </w:p>
-          <w:p/>
+              <w:t>{#methods.length &gt; 0}</w:t>
+            </w:r>
+          </w:p>
           <w:p>
             <w:pPr>
               <w:rPr>
@@ -285,6 +269,66 @@
                 <w:b/>
                 <w:bCs/>
               </w:rPr>
+              <w:t>Methoden</w:t>
+            </w:r>
+          </w:p>
+          <w:p>
+            <w:r>
+              <w:t>{#methods}</w:t>
+            </w:r>
+          </w:p>
+          <w:p>
+            <w:r>
+              <w:t>{method}</w:t>
+            </w:r>
+          </w:p>
+          <w:p>
+            <w:r>
+              <w:t>{/methods}</w:t>
+            </w:r>
+          </w:p>
+          <w:p>
+            <w:pPr>
+              <w:rPr>
+                <w:b/>
+                <w:bCs/>
+              </w:rPr>
+            </w:pPr>
+            <w:r>
+              <w:rPr>
+                <w:b/>
+                <w:bCs/>
+              </w:rPr>
+              <w:t>{/}</w:t>
+            </w:r>
+            <w:r>
+              <w:rPr>
+                <w:b/>
+                <w:bCs/>
+              </w:rPr>
+              <w:t>{#</w:t>
+            </w:r>
+            <w:r>
+              <w:rPr>
+                <w:b/>
+                <w:bCs/>
+              </w:rPr>
+              <w:t>tools</w:t>
+            </w:r>
+            <w:r>
+              <w:rPr>
+                <w:b/>
+                <w:bCs/>
+              </w:rPr>
+              <w:t>.length &gt; 0}</w:t>
+            </w:r>
+          </w:p>
+          <w:p>
+            <w:r>
+              <w:rPr>
+                <w:b/>
+                <w:bCs/>
+              </w:rPr>
               <w:t>Tools</w:t>
             </w:r>
           </w:p>
@@ -294,7 +338,15 @@
             </w:r>
           </w:p>
           <w:p>
-            <w:r>
+            <w:pPr>
+              <w:rPr>
+                <w:lang w:val="en-US"/>
+              </w:rPr>
+            </w:pPr>
+            <w:r>
+              <w:rPr>
+                <w:lang w:val="en-US"/>
+              </w:rPr>
               <w:t>{tool}</w:t>
             </w:r>
           </w:p>
@@ -314,99 +366,178 @@
           <w:p>
             <w:pPr>
               <w:rPr>
+                <w:b/>
+                <w:bCs/>
+              </w:rPr>
+            </w:pPr>
+            <w:r>
+              <w:rPr>
+                <w:b/>
+                <w:bCs/>
+              </w:rPr>
+              <w:t>{/}</w:t>
+            </w:r>
+            <w:r>
+              <w:rPr>
+                <w:b/>
+                <w:bCs/>
+              </w:rPr>
+              <w:t>{#</w:t>
+            </w:r>
+            <w:r>
+              <w:rPr>
+                <w:b/>
+                <w:bCs/>
+              </w:rPr>
+              <w:t>certificates</w:t>
+            </w:r>
+            <w:r>
+              <w:rPr>
+                <w:b/>
+                <w:bCs/>
+              </w:rPr>
+              <w:t>.length &gt; 0}</w:t>
+            </w:r>
+          </w:p>
+          <w:p>
+            <w:pPr>
+              <w:rPr>
                 <w:lang w:val="en-US"/>
               </w:rPr>
             </w:pPr>
-          </w:p>
-          <w:p>
-            <w:pPr>
+            <w:proofErr w:type="spellStart"/>
+            <w:r>
               <w:rPr>
                 <w:b/>
                 <w:bCs/>
                 <w:lang w:val="en-US"/>
               </w:rPr>
+              <w:t>Certificaten</w:t>
+            </w:r>
+            <w:proofErr w:type="spellEnd"/>
+          </w:p>
+          <w:p>
+            <w:pPr>
+              <w:rPr>
+                <w:lang w:val="en-US"/>
+              </w:rPr>
             </w:pPr>
             <w:r>
+              <w:rPr>
+                <w:lang w:val="en-US"/>
+              </w:rPr>
+              <w:t>{#</w:t>
+            </w:r>
+            <w:r>
+              <w:rPr>
+                <w:lang w:val="en-US"/>
+              </w:rPr>
+              <w:t>certificates</w:t>
+            </w:r>
+            <w:r>
+              <w:rPr>
+                <w:lang w:val="en-US"/>
+              </w:rPr>
+              <w:t>}</w:t>
+            </w:r>
+          </w:p>
+          <w:p>
+            <w:pPr>
+              <w:rPr>
+                <w:lang w:val="en-US"/>
+              </w:rPr>
+            </w:pPr>
+            <w:r>
+              <w:rPr>
+                <w:lang w:val="en-US"/>
+              </w:rPr>
+              <w:t>{certificate}</w:t>
+            </w:r>
+          </w:p>
+          <w:p>
+            <w:pPr>
+              <w:rPr>
+                <w:lang w:val="en-US"/>
+              </w:rPr>
+            </w:pPr>
+            <w:r>
+              <w:rPr>
+                <w:lang w:val="en-US"/>
+              </w:rPr>
+              <w:t>{/certificates}</w:t>
+            </w:r>
+          </w:p>
+          <w:p>
+            <w:pPr>
               <w:rPr>
                 <w:b/>
                 <w:bCs/>
                 <w:lang w:val="en-US"/>
               </w:rPr>
-              <w:t>Certificaten</w:t>
-            </w:r>
-          </w:p>
-          <w:p>
-            <w:pPr>
-              <w:rPr>
-                <w:lang w:val="en-US"/>
-              </w:rPr>
             </w:pPr>
             <w:r>
-              <w:rPr>
-                <w:lang w:val="en-US"/>
-              </w:rPr>
-              <w:t>{#</w:t>
-            </w:r>
-            <w:r>
-              <w:rPr>
-                <w:lang w:val="en-US"/>
-              </w:rPr>
-              <w:t>certificates</w:t>
-            </w:r>
-            <w:r>
-              <w:rPr>
-                <w:lang w:val="en-US"/>
-              </w:rPr>
-              <w:t>}</w:t>
-            </w:r>
-          </w:p>
-          <w:p>
-            <w:pPr>
-              <w:rPr>
-                <w:lang w:val="en-US"/>
-              </w:rPr>
-            </w:pPr>
-            <w:r>
-              <w:rPr>
-                <w:lang w:val="en-US"/>
-              </w:rPr>
-              <w:t>{certificate}</w:t>
-            </w:r>
-          </w:p>
-          <w:p>
-            <w:pPr>
-              <w:rPr>
-                <w:lang w:val="en-US"/>
-              </w:rPr>
-            </w:pPr>
-            <w:r>
-              <w:rPr>
-                <w:lang w:val="en-US"/>
-              </w:rPr>
-              <w:t>{/certificates}</w:t>
-            </w:r>
-          </w:p>
-          <w:p>
-            <w:pPr>
-              <w:rPr>
-                <w:lang w:val="en-US"/>
-              </w:rPr>
-            </w:pPr>
-          </w:p>
-          <w:p>
-            <w:pPr>
               <w:rPr>
                 <w:b/>
                 <w:bCs/>
                 <w:lang w:val="en-US"/>
               </w:rPr>
-            </w:pPr>
+              <w:t>{</w:t>
+            </w:r>
+            <w:proofErr w:type="gramStart"/>
             <w:r>
               <w:rPr>
                 <w:b/>
                 <w:bCs/>
                 <w:lang w:val="en-US"/>
               </w:rPr>
+              <w:t>/}</w:t>
+            </w:r>
+            <w:r>
+              <w:rPr>
+                <w:b/>
+                <w:bCs/>
+                <w:lang w:val="en-US"/>
+              </w:rPr>
+              <w:t>{</w:t>
+            </w:r>
+            <w:proofErr w:type="gramEnd"/>
+            <w:r>
+              <w:rPr>
+                <w:b/>
+                <w:bCs/>
+                <w:lang w:val="en-US"/>
+              </w:rPr>
+              <w:t>#</w:t>
+            </w:r>
+            <w:r>
+              <w:rPr>
+                <w:b/>
+                <w:bCs/>
+                <w:lang w:val="en-US"/>
+              </w:rPr>
+              <w:t>languages</w:t>
+            </w:r>
+            <w:r>
+              <w:rPr>
+                <w:b/>
+                <w:bCs/>
+                <w:lang w:val="en-US"/>
+              </w:rPr>
+              <w:t>.length &gt; 0}</w:t>
+            </w:r>
+          </w:p>
+          <w:p>
+            <w:pPr>
+              <w:rPr>
+                <w:lang w:val="en-US"/>
+              </w:rPr>
+            </w:pPr>
+            <w:r>
+              <w:rPr>
+                <w:b/>
+                <w:bCs/>
+                <w:lang w:val="en-US"/>
+              </w:rPr>
               <w:t>Talen</w:t>
             </w:r>
           </w:p>
@@ -467,6 +598,30 @@
                 <w:lang w:val="en-US"/>
               </w:rPr>
             </w:pPr>
+            <w:r>
+              <w:rPr>
+                <w:b/>
+                <w:bCs/>
+                <w:lang w:val="en-US"/>
+              </w:rPr>
+              <w:t>{</w:t>
+            </w:r>
+            <w:r>
+              <w:rPr>
+                <w:b/>
+                <w:bCs/>
+                <w:lang w:val="en-US"/>
+              </w:rPr>
+              <w:t>/</w:t>
+            </w:r>
+            <w:r>
+              <w:rPr>
+                <w:b/>
+                <w:bCs/>
+                <w:lang w:val="en-US"/>
+              </w:rPr>
+              <w:t>}</w:t>
+            </w:r>
           </w:p>
         </w:tc>
         <w:tc>
@@ -3555,6 +3710,15 @@
 </file>
 
 <file path=customXml/item1.xml><?xml version="1.0" encoding="utf-8"?>
+<?mso-contentType ?>
+<FormTemplates xmlns="http://schemas.microsoft.com/sharepoint/v3/contenttype/forms">
+  <Display>DocumentLibraryForm</Display>
+  <Edit>DocumentLibraryForm</Edit>
+  <New>DocumentLibraryForm</New>
+</FormTemplates>
+</file>
+
+<file path=customXml/item2.xml><?xml version="1.0" encoding="utf-8"?>
 <ct:contentTypeSchema xmlns:ct="http://schemas.microsoft.com/office/2006/metadata/contentType" xmlns:ma="http://schemas.microsoft.com/office/2006/metadata/properties/metaAttributes" ct:_="" ma:_="" ma:contentTypeName="Document" ma:contentTypeID="0x01010087CDAE3F9604964E99DDF37AE7277801" ma:contentTypeVersion="16" ma:contentTypeDescription="Een nieuw document maken." ma:contentTypeScope="" ma:versionID="a79c4ac495d91bf32ab0cc04e986d4b2">
   <xsd:schema xmlns:xsd="http://www.w3.org/2001/XMLSchema" xmlns:xs="http://www.w3.org/2001/XMLSchema" xmlns:p="http://schemas.microsoft.com/office/2006/metadata/properties" xmlns:ns2="5da6d84e-0eb2-459d-a875-82193781e9ca" xmlns:ns3="b171b5e9-f1e0-4c78-ac3a-b964b53950ee" targetNamespace="http://schemas.microsoft.com/office/2006/metadata/properties" ma:root="true" ma:fieldsID="15e566dbec453d5706ee0fd46ff2ae81" ns2:_="" ns3:_="">
     <xsd:import namespace="5da6d84e-0eb2-459d-a875-82193781e9ca"/>
@@ -3797,15 +3961,6 @@
 </ct:contentTypeSchema>
 </file>
 
-<file path=customXml/item2.xml><?xml version="1.0" encoding="utf-8"?>
-<?mso-contentType ?>
-<FormTemplates xmlns="http://schemas.microsoft.com/sharepoint/v3/contenttype/forms">
-  <Display>DocumentLibraryForm</Display>
-  <Edit>DocumentLibraryForm</Edit>
-  <New>DocumentLibraryForm</New>
-</FormTemplates>
-</file>
-
 <file path=customXml/item3.xml><?xml version="1.0" encoding="utf-8"?>
 <p:properties xmlns:p="http://schemas.microsoft.com/office/2006/metadata/properties" xmlns:xsi="http://www.w3.org/2001/XMLSchema-instance" xmlns:pc="http://schemas.microsoft.com/office/infopath/2007/PartnerControls">
   <documentManagement>
@@ -3818,6 +3973,14 @@
 </file>
 
 <file path=customXml/itemProps1.xml><?xml version="1.0" encoding="utf-8"?>
+<ds:datastoreItem xmlns:ds="http://schemas.openxmlformats.org/officeDocument/2006/customXml" ds:itemID="{7A93E0E6-0C1A-4F1E-BFA8-ECFFFF6C52FF}">
+  <ds:schemaRefs>
+    <ds:schemaRef ds:uri="http://schemas.microsoft.com/sharepoint/v3/contenttype/forms"/>
+  </ds:schemaRefs>
+</ds:datastoreItem>
+</file>
+
+<file path=customXml/itemProps2.xml><?xml version="1.0" encoding="utf-8"?>
 <ds:datastoreItem xmlns:ds="http://schemas.openxmlformats.org/officeDocument/2006/customXml" ds:itemID="{331F21D0-E94A-414D-A7DC-51B5CF833489}">
   <ds:schemaRefs>
     <ds:schemaRef ds:uri="http://schemas.microsoft.com/office/2006/metadata/contentType"/>
@@ -3836,14 +3999,6 @@
 </ds:datastoreItem>
 </file>
 
-<file path=customXml/itemProps2.xml><?xml version="1.0" encoding="utf-8"?>
-<ds:datastoreItem xmlns:ds="http://schemas.openxmlformats.org/officeDocument/2006/customXml" ds:itemID="{7A93E0E6-0C1A-4F1E-BFA8-ECFFFF6C52FF}">
-  <ds:schemaRefs>
-    <ds:schemaRef ds:uri="http://schemas.microsoft.com/sharepoint/v3/contenttype/forms"/>
-  </ds:schemaRefs>
-</ds:datastoreItem>
-</file>
-
 <file path=customXml/itemProps3.xml><?xml version="1.0" encoding="utf-8"?>
 <ds:datastoreItem xmlns:ds="http://schemas.openxmlformats.org/officeDocument/2006/customXml" ds:itemID="{AE815A27-6532-4C98-A79D-482674CE8DB7}">
   <ds:schemaRefs>

</xml_diff>

<commit_message>
add linkedin and experience methods to template
</commit_message>
<xml_diff>
--- a/src/assets/InnSpire-cv-template.docx
+++ b/src/assets/InnSpire-cv-template.docx
@@ -1,6 +1,6 @@
 
 <file path=word/document.xml><?xml version="1.0" encoding="utf-8"?>
-<w:document xmlns:wpc="http://schemas.microsoft.com/office/word/2010/wordprocessingCanvas" xmlns:cx="http://schemas.microsoft.com/office/drawing/2014/chartex" xmlns:cx1="http://schemas.microsoft.com/office/drawing/2015/9/8/chartex" xmlns:cx2="http://schemas.microsoft.com/office/drawing/2015/10/21/chartex" xmlns:cx3="http://schemas.microsoft.com/office/drawing/2016/5/9/chartex" xmlns:cx4="http://schemas.microsoft.com/office/drawing/2016/5/10/chartex" xmlns:cx5="http://schemas.microsoft.com/office/drawing/2016/5/11/chartex" xmlns:cx6="http://schemas.microsoft.com/office/drawing/2016/5/12/chartex" xmlns:cx7="http://schemas.microsoft.com/office/drawing/2016/5/13/chartex" xmlns:cx8="http://schemas.microsoft.com/office/drawing/2016/5/14/chartex" xmlns:mc="http://schemas.openxmlformats.org/markup-compatibility/2006" xmlns:aink="http://schemas.microsoft.com/office/drawing/2016/ink" xmlns:am3d="http://schemas.microsoft.com/office/drawing/2017/model3d" xmlns:o="urn:schemas-microsoft-com:office:office" xmlns:oel="http://schemas.microsoft.com/office/2019/extlst" xmlns:r="http://schemas.openxmlformats.org/officeDocument/2006/relationships" xmlns:m="http://schemas.openxmlformats.org/officeDocument/2006/math" xmlns:v="urn:schemas-microsoft-com:vml" xmlns:wp14="http://schemas.microsoft.com/office/word/2010/wordprocessingDrawing" xmlns:wp="http://schemas.openxmlformats.org/drawingml/2006/wordprocessingDrawing" xmlns:w10="urn:schemas-microsoft-com:office:word" xmlns:w="http://schemas.openxmlformats.org/wordprocessingml/2006/main" xmlns:w14="http://schemas.microsoft.com/office/word/2010/wordml" xmlns:w15="http://schemas.microsoft.com/office/word/2012/wordml" xmlns:w16cex="http://schemas.microsoft.com/office/word/2018/wordml/cex" xmlns:w16cid="http://schemas.microsoft.com/office/word/2016/wordml/cid" xmlns:w16="http://schemas.microsoft.com/office/word/2018/wordml" xmlns:w16sdtdh="http://schemas.microsoft.com/office/word/2020/wordml/sdtdatahash" xmlns:w16se="http://schemas.microsoft.com/office/word/2015/wordml/symex" xmlns:wpg="http://schemas.microsoft.com/office/word/2010/wordprocessingGroup" xmlns:wpi="http://schemas.microsoft.com/office/word/2010/wordprocessingInk" xmlns:wne="http://schemas.microsoft.com/office/word/2006/wordml" xmlns:wps="http://schemas.microsoft.com/office/word/2010/wordprocessingShape" mc:Ignorable="w14 w15 w16se w16cid w16 w16cex w16sdtdh wp14">
+<w:document xmlns:wpc="http://schemas.microsoft.com/office/word/2010/wordprocessingCanvas" xmlns:cx="http://schemas.microsoft.com/office/drawing/2014/chartex" xmlns:cx1="http://schemas.microsoft.com/office/drawing/2015/9/8/chartex" xmlns:cx2="http://schemas.microsoft.com/office/drawing/2015/10/21/chartex" xmlns:cx3="http://schemas.microsoft.com/office/drawing/2016/5/9/chartex" xmlns:cx4="http://schemas.microsoft.com/office/drawing/2016/5/10/chartex" xmlns:cx5="http://schemas.microsoft.com/office/drawing/2016/5/11/chartex" xmlns:cx6="http://schemas.microsoft.com/office/drawing/2016/5/12/chartex" xmlns:cx7="http://schemas.microsoft.com/office/drawing/2016/5/13/chartex" xmlns:cx8="http://schemas.microsoft.com/office/drawing/2016/5/14/chartex" xmlns:mc="http://schemas.openxmlformats.org/markup-compatibility/2006" xmlns:aink="http://schemas.microsoft.com/office/drawing/2016/ink" xmlns:am3d="http://schemas.microsoft.com/office/drawing/2017/model3d" xmlns:o="urn:schemas-microsoft-com:office:office" xmlns:oel="http://schemas.microsoft.com/office/2019/extlst" xmlns:r="http://schemas.openxmlformats.org/officeDocument/2006/relationships" xmlns:m="http://schemas.openxmlformats.org/officeDocument/2006/math" xmlns:v="urn:schemas-microsoft-com:vml" xmlns:wp14="http://schemas.microsoft.com/office/word/2010/wordprocessingDrawing" xmlns:wp="http://schemas.openxmlformats.org/drawingml/2006/wordprocessingDrawing" xmlns:w10="urn:schemas-microsoft-com:office:word" xmlns:w="http://schemas.openxmlformats.org/wordprocessingml/2006/main" xmlns:w14="http://schemas.microsoft.com/office/word/2010/wordml" xmlns:w15="http://schemas.microsoft.com/office/word/2012/wordml" xmlns:w16cex="http://schemas.microsoft.com/office/word/2018/wordml/cex" xmlns:w16cid="http://schemas.microsoft.com/office/word/2016/wordml/cid" xmlns:w16="http://schemas.microsoft.com/office/word/2018/wordml" xmlns:w16du="http://schemas.microsoft.com/office/word/2023/wordml/word16du" xmlns:w16sdtdh="http://schemas.microsoft.com/office/word/2020/wordml/sdtdatahash" xmlns:w16se="http://schemas.microsoft.com/office/word/2015/wordml/symex" xmlns:wpg="http://schemas.microsoft.com/office/word/2010/wordprocessingGroup" xmlns:wpi="http://schemas.microsoft.com/office/word/2010/wordprocessingInk" xmlns:wne="http://schemas.microsoft.com/office/word/2006/wordml" xmlns:wps="http://schemas.microsoft.com/office/word/2010/wordprocessingShape" mc:Ignorable="w14 w15 w16se w16cid w16 w16cex w16sdtdh wp14">
   <w:body>
     <w:tbl>
       <w:tblPr>
@@ -18,8 +18,8 @@
         <w:tblLook w:val="04A0" w:firstRow="1" w:lastRow="0" w:firstColumn="1" w:lastColumn="0" w:noHBand="0" w:noVBand="1"/>
       </w:tblPr>
       <w:tblGrid>
-        <w:gridCol w:w="2776"/>
-        <w:gridCol w:w="7289"/>
+        <w:gridCol w:w="2767"/>
+        <w:gridCol w:w="7298"/>
       </w:tblGrid>
       <w:tr>
         <w:tc>
@@ -35,10 +35,10 @@
                 <w:noProof/>
               </w:rPr>
               <w:drawing>
-                <wp:inline distT="0" distB="0" distL="0" distR="0" wp14:anchorId="2701D09D" wp14:editId="29557F24">
+                <wp:inline distT="0" distB="0" distL="0" distR="0" wp14:anchorId="2701D09D" wp14:editId="74ADEF2A">
                   <wp:extent cx="1620000" cy="1620000"/>
-                  <wp:effectExtent l="0" t="0" r="5715" b="5715"/>
-                  <wp:docPr id="4" name="Afbeelding 4" descr="Afbeelding met persoon, person, buiten, kostuum&#10;&#10;Automatisch gegenereerde beschrijving"/>
+                  <wp:effectExtent l="0" t="0" r="0" b="0"/>
+                  <wp:docPr id="4" name="Afbeelding 4"/>
                   <wp:cNvGraphicFramePr>
                     <a:graphicFrameLocks xmlns:a="http://schemas.openxmlformats.org/drawingml/2006/main"/>
                   </wp:cNvGraphicFramePr>
@@ -46,11 +46,17 @@
                     <a:graphicData uri="http://schemas.openxmlformats.org/drawingml/2006/picture">
                       <pic:pic xmlns:pic="http://schemas.openxmlformats.org/drawingml/2006/picture">
                         <pic:nvPicPr>
-                          <pic:cNvPr id="4" name="Afbeelding 4" descr="Afbeelding met persoon, person, buiten, kostuum&#10;&#10;Automatisch gegenereerde beschrijving"/>
+                          <pic:cNvPr id="4" name="Afbeelding 4"/>
                           <pic:cNvPicPr/>
                         </pic:nvPicPr>
                         <pic:blipFill>
-                          <a:blip r:embed="rId10"/>
+                          <a:blip r:embed="rId10">
+                            <a:extLst>
+                              <a:ext uri="{28A0092B-C50C-407E-A947-70E740481C1C}">
+                                <a14:useLocalDpi xmlns:a14="http://schemas.microsoft.com/office/drawing/2010/main" val="0"/>
+                              </a:ext>
+                            </a:extLst>
+                          </a:blip>
                           <a:stretch>
                             <a:fillRect/>
                           </a:stretch>
@@ -182,6 +188,11 @@
             </w:r>
           </w:p>
           <w:p>
+            <w:r>
+              <w:t>{linkedin}</w:t>
+            </w:r>
+          </w:p>
+          <w:p>
             <w:pPr>
               <w:pStyle w:val="BasistekstOrdina"/>
             </w:pPr>
@@ -306,224 +317,215 @@
                 <w:b/>
                 <w:bCs/>
               </w:rPr>
+              <w:t>{#tools.length &gt; 0}</w:t>
+            </w:r>
+          </w:p>
+          <w:p>
+            <w:pPr>
+              <w:rPr>
+                <w:lang w:val="en-US"/>
+              </w:rPr>
+            </w:pPr>
+            <w:r>
+              <w:rPr>
+                <w:b/>
+                <w:bCs/>
+                <w:lang w:val="en-US"/>
+              </w:rPr>
+              <w:t>Tools</w:t>
+            </w:r>
+          </w:p>
+          <w:p>
+            <w:pPr>
+              <w:rPr>
+                <w:lang w:val="en-US"/>
+              </w:rPr>
+            </w:pPr>
+            <w:r>
+              <w:rPr>
+                <w:lang w:val="en-US"/>
+              </w:rPr>
+              <w:t>{#tools}</w:t>
+            </w:r>
+          </w:p>
+          <w:p>
+            <w:pPr>
+              <w:rPr>
+                <w:lang w:val="en-US"/>
+              </w:rPr>
+            </w:pPr>
+            <w:r>
+              <w:rPr>
+                <w:lang w:val="en-US"/>
+              </w:rPr>
+              <w:t>{tool}</w:t>
+            </w:r>
+          </w:p>
+          <w:p>
+            <w:pPr>
+              <w:rPr>
+                <w:lang w:val="en-US"/>
+              </w:rPr>
+            </w:pPr>
+            <w:r>
+              <w:rPr>
+                <w:lang w:val="en-US"/>
+              </w:rPr>
+              <w:t>{/tools}</w:t>
+            </w:r>
+          </w:p>
+          <w:p>
+            <w:pPr>
+              <w:rPr>
+                <w:b/>
+                <w:bCs/>
+                <w:lang w:val="en-US"/>
+              </w:rPr>
+            </w:pPr>
+            <w:r>
+              <w:rPr>
+                <w:b/>
+                <w:bCs/>
+                <w:lang w:val="en-US"/>
+              </w:rPr>
+              <w:t>{</w:t>
+            </w:r>
+            <w:proofErr w:type="gramStart"/>
+            <w:r>
+              <w:rPr>
+                <w:b/>
+                <w:bCs/>
+                <w:lang w:val="en-US"/>
+              </w:rPr>
+              <w:t>/}</w:t>
+            </w:r>
+            <w:r>
+              <w:rPr>
+                <w:b/>
+                <w:bCs/>
+                <w:lang w:val="en-US"/>
+              </w:rPr>
+              <w:t>{</w:t>
+            </w:r>
+            <w:proofErr w:type="gramEnd"/>
+            <w:r>
+              <w:rPr>
+                <w:b/>
+                <w:bCs/>
+                <w:lang w:val="en-US"/>
+              </w:rPr>
+              <w:t>#certificates.length &gt; 0}</w:t>
+            </w:r>
+          </w:p>
+          <w:p>
+            <w:pPr>
+              <w:rPr>
+                <w:lang w:val="en-US"/>
+              </w:rPr>
+            </w:pPr>
+            <w:proofErr w:type="spellStart"/>
+            <w:r>
+              <w:rPr>
+                <w:b/>
+                <w:bCs/>
+                <w:lang w:val="en-US"/>
+              </w:rPr>
+              <w:t>Certificaten</w:t>
+            </w:r>
+            <w:proofErr w:type="spellEnd"/>
+          </w:p>
+          <w:p>
+            <w:pPr>
+              <w:rPr>
+                <w:lang w:val="en-US"/>
+              </w:rPr>
+            </w:pPr>
+            <w:r>
+              <w:rPr>
+                <w:lang w:val="en-US"/>
+              </w:rPr>
               <w:t>{#</w:t>
             </w:r>
             <w:r>
               <w:rPr>
+                <w:lang w:val="en-US"/>
+              </w:rPr>
+              <w:t>certificates</w:t>
+            </w:r>
+            <w:r>
+              <w:rPr>
+                <w:lang w:val="en-US"/>
+              </w:rPr>
+              <w:t>}</w:t>
+            </w:r>
+          </w:p>
+          <w:p>
+            <w:pPr>
+              <w:rPr>
+                <w:lang w:val="en-US"/>
+              </w:rPr>
+            </w:pPr>
+            <w:r>
+              <w:rPr>
+                <w:lang w:val="en-US"/>
+              </w:rPr>
+              <w:t>{certificate}</w:t>
+            </w:r>
+          </w:p>
+          <w:p>
+            <w:pPr>
+              <w:rPr>
+                <w:lang w:val="en-US"/>
+              </w:rPr>
+            </w:pPr>
+            <w:r>
+              <w:rPr>
+                <w:lang w:val="en-US"/>
+              </w:rPr>
+              <w:t>{/certificates}</w:t>
+            </w:r>
+          </w:p>
+          <w:p>
+            <w:pPr>
+              <w:rPr>
                 <w:b/>
                 <w:bCs/>
-              </w:rPr>
-              <w:t>tools</w:t>
-            </w:r>
+                <w:lang w:val="en-US"/>
+              </w:rPr>
+            </w:pPr>
             <w:r>
               <w:rPr>
                 <w:b/>
                 <w:bCs/>
-              </w:rPr>
-              <w:t>.length &gt; 0}</w:t>
-            </w:r>
-          </w:p>
-          <w:p>
+                <w:lang w:val="en-US"/>
+              </w:rPr>
+              <w:t>{</w:t>
+            </w:r>
+            <w:proofErr w:type="gramStart"/>
             <w:r>
               <w:rPr>
                 <w:b/>
                 <w:bCs/>
-              </w:rPr>
-              <w:t>Tools</w:t>
-            </w:r>
-          </w:p>
-          <w:p>
-            <w:r>
-              <w:t>{#tools}</w:t>
-            </w:r>
-          </w:p>
-          <w:p>
-            <w:pPr>
-              <w:rPr>
-                <w:lang w:val="en-US"/>
-              </w:rPr>
-            </w:pPr>
-            <w:r>
-              <w:rPr>
-                <w:lang w:val="en-US"/>
-              </w:rPr>
-              <w:t>{tool}</w:t>
-            </w:r>
-          </w:p>
-          <w:p>
-            <w:pPr>
-              <w:rPr>
-                <w:lang w:val="en-US"/>
-              </w:rPr>
-            </w:pPr>
-            <w:r>
-              <w:rPr>
-                <w:lang w:val="en-US"/>
-              </w:rPr>
-              <w:t>{/tools}</w:t>
-            </w:r>
-          </w:p>
-          <w:p>
-            <w:pPr>
+                <w:lang w:val="en-US"/>
+              </w:rPr>
+              <w:t>/}</w:t>
+            </w:r>
+            <w:r>
               <w:rPr>
                 <w:b/>
                 <w:bCs/>
-              </w:rPr>
-            </w:pPr>
+                <w:lang w:val="en-US"/>
+              </w:rPr>
+              <w:t>{</w:t>
+            </w:r>
+            <w:proofErr w:type="gramEnd"/>
             <w:r>
               <w:rPr>
                 <w:b/>
                 <w:bCs/>
-              </w:rPr>
-              <w:t>{/}</w:t>
-            </w:r>
-            <w:r>
-              <w:rPr>
-                <w:b/>
-                <w:bCs/>
-              </w:rPr>
-              <w:t>{#</w:t>
-            </w:r>
-            <w:r>
-              <w:rPr>
-                <w:b/>
-                <w:bCs/>
-              </w:rPr>
-              <w:t>certificates</w:t>
-            </w:r>
-            <w:r>
-              <w:rPr>
-                <w:b/>
-                <w:bCs/>
-              </w:rPr>
-              <w:t>.length &gt; 0}</w:t>
-            </w:r>
-          </w:p>
-          <w:p>
-            <w:pPr>
-              <w:rPr>
-                <w:lang w:val="en-US"/>
-              </w:rPr>
-            </w:pPr>
-            <w:proofErr w:type="spellStart"/>
-            <w:r>
-              <w:rPr>
-                <w:b/>
-                <w:bCs/>
-                <w:lang w:val="en-US"/>
-              </w:rPr>
-              <w:t>Certificaten</w:t>
-            </w:r>
-            <w:proofErr w:type="spellEnd"/>
-          </w:p>
-          <w:p>
-            <w:pPr>
-              <w:rPr>
-                <w:lang w:val="en-US"/>
-              </w:rPr>
-            </w:pPr>
-            <w:r>
-              <w:rPr>
-                <w:lang w:val="en-US"/>
-              </w:rPr>
-              <w:t>{#</w:t>
-            </w:r>
-            <w:r>
-              <w:rPr>
-                <w:lang w:val="en-US"/>
-              </w:rPr>
-              <w:t>certificates</w:t>
-            </w:r>
-            <w:r>
-              <w:rPr>
-                <w:lang w:val="en-US"/>
-              </w:rPr>
-              <w:t>}</w:t>
-            </w:r>
-          </w:p>
-          <w:p>
-            <w:pPr>
-              <w:rPr>
-                <w:lang w:val="en-US"/>
-              </w:rPr>
-            </w:pPr>
-            <w:r>
-              <w:rPr>
-                <w:lang w:val="en-US"/>
-              </w:rPr>
-              <w:t>{certificate}</w:t>
-            </w:r>
-          </w:p>
-          <w:p>
-            <w:pPr>
-              <w:rPr>
-                <w:lang w:val="en-US"/>
-              </w:rPr>
-            </w:pPr>
-            <w:r>
-              <w:rPr>
-                <w:lang w:val="en-US"/>
-              </w:rPr>
-              <w:t>{/certificates}</w:t>
-            </w:r>
-          </w:p>
-          <w:p>
-            <w:pPr>
-              <w:rPr>
-                <w:b/>
-                <w:bCs/>
-                <w:lang w:val="en-US"/>
-              </w:rPr>
-            </w:pPr>
-            <w:r>
-              <w:rPr>
-                <w:b/>
-                <w:bCs/>
-                <w:lang w:val="en-US"/>
-              </w:rPr>
-              <w:t>{</w:t>
-            </w:r>
-            <w:proofErr w:type="gramStart"/>
-            <w:r>
-              <w:rPr>
-                <w:b/>
-                <w:bCs/>
-                <w:lang w:val="en-US"/>
-              </w:rPr>
-              <w:t>/}</w:t>
-            </w:r>
-            <w:r>
-              <w:rPr>
-                <w:b/>
-                <w:bCs/>
-                <w:lang w:val="en-US"/>
-              </w:rPr>
-              <w:t>{</w:t>
-            </w:r>
-            <w:proofErr w:type="gramEnd"/>
-            <w:r>
-              <w:rPr>
-                <w:b/>
-                <w:bCs/>
-                <w:lang w:val="en-US"/>
-              </w:rPr>
-              <w:t>#</w:t>
-            </w:r>
-            <w:r>
-              <w:rPr>
-                <w:b/>
-                <w:bCs/>
-                <w:lang w:val="en-US"/>
-              </w:rPr>
-              <w:t>languages</w:t>
-            </w:r>
-            <w:r>
-              <w:rPr>
-                <w:b/>
-                <w:bCs/>
-                <w:lang w:val="en-US"/>
-              </w:rPr>
-              <w:t>.length &gt; 0}</w:t>
+                <w:lang w:val="en-US"/>
+              </w:rPr>
+              <w:t>#languages.length &gt; 0}</w:t>
             </w:r>
           </w:p>
           <w:p>
@@ -848,12 +850,139 @@
               <w:t>escription}</w:t>
             </w:r>
           </w:p>
+          <w:p>
+            <w:pPr>
+              <w:pStyle w:val="BasistekstOrdina"/>
+            </w:pPr>
+          </w:p>
+          <w:p>
+            <w:pPr>
+              <w:rPr>
+                <w:b/>
+                <w:bCs/>
+                <w:lang w:val="en-US"/>
+              </w:rPr>
+            </w:pPr>
+            <w:r>
+              <w:rPr>
+                <w:b/>
+                <w:bCs/>
+                <w:lang w:val="en-US"/>
+              </w:rPr>
+              <w:t>{#experienceMethods.length &gt; 0}</w:t>
+            </w:r>
+          </w:p>
+          <w:p>
+            <w:pPr>
+              <w:pStyle w:val="BasistekstOrdina"/>
+              <w:rPr>
+                <w:lang w:val="en-US"/>
+              </w:rPr>
+            </w:pPr>
+            <w:proofErr w:type="spellStart"/>
+            <w:r>
+              <w:rPr>
+                <w:b/>
+                <w:bCs/>
+                <w:lang w:val="en-US"/>
+              </w:rPr>
+              <w:t>Specialismen</w:t>
+            </w:r>
+            <w:proofErr w:type="spellEnd"/>
+            <w:r>
+              <w:rPr>
+                <w:b/>
+                <w:bCs/>
+                <w:lang w:val="en-US"/>
+              </w:rPr>
+              <w:t xml:space="preserve"> &amp; </w:t>
+            </w:r>
+            <w:proofErr w:type="spellStart"/>
+            <w:r>
+              <w:rPr>
+                <w:b/>
+                <w:bCs/>
+                <w:lang w:val="en-US"/>
+              </w:rPr>
+              <w:t>methodieken</w:t>
+            </w:r>
+            <w:proofErr w:type="spellEnd"/>
+            <w:r>
+              <w:rPr>
+                <w:b/>
+                <w:bCs/>
+                <w:lang w:val="en-US"/>
+              </w:rPr>
+              <w:t xml:space="preserve">: </w:t>
+            </w:r>
+            <w:r>
+              <w:rPr>
+                <w:lang w:val="en-US"/>
+              </w:rPr>
+              <w:t>{</w:t>
+            </w:r>
+            <w:proofErr w:type="spellStart"/>
+            <w:r>
+              <w:rPr>
+                <w:lang w:val="en-US"/>
+              </w:rPr>
+              <w:t>experienceMethods</w:t>
+            </w:r>
+            <w:proofErr w:type="spellEnd"/>
+            <w:r>
+              <w:rPr>
+                <w:lang w:val="en-US"/>
+              </w:rPr>
+              <w:t>}</w:t>
+            </w:r>
+          </w:p>
+          <w:p>
+            <w:pPr>
+              <w:pStyle w:val="BasistekstOrdina"/>
+              <w:rPr>
+                <w:lang w:val="en-US"/>
+              </w:rPr>
+            </w:pPr>
+            <w:proofErr w:type="gramStart"/>
+            <w:r>
+              <w:rPr>
+                <w:lang w:val="en-US"/>
+              </w:rPr>
+              <w:t>{</w:t>
+            </w:r>
+            <w:r>
+              <w:rPr>
+                <w:lang w:val="en-US"/>
+              </w:rPr>
+              <w:t>/}</w:t>
+            </w:r>
+            <w:proofErr w:type="gramEnd"/>
+          </w:p>
+          <w:p>
+            <w:pPr>
+              <w:pStyle w:val="BasistekstOrdina"/>
+              <w:rPr>
+                <w:lang w:val="en-US"/>
+              </w:rPr>
+            </w:pPr>
+          </w:p>
+          <w:p>
+            <w:pPr>
+              <w:pStyle w:val="BasistekstOrdina"/>
+              <w:rPr>
+                <w:lang w:val="en-US"/>
+              </w:rPr>
+            </w:pPr>
+          </w:p>
         </w:tc>
       </w:tr>
     </w:tbl>
     <w:p>
       <w:pPr>
         <w:pStyle w:val="BasistekstOrdina"/>
+        <w:rPr>
+          <w:lang w:val="en-US"/>
+        </w:rPr>
       </w:pPr>
     </w:p>
     <w:p>
@@ -1014,7 +1143,7 @@
 </file>
 
 <file path=word/endnotes.xml><?xml version="1.0" encoding="utf-8"?>
-<w:endnotes xmlns:wpc="http://schemas.microsoft.com/office/word/2010/wordprocessingCanvas" xmlns:cx="http://schemas.microsoft.com/office/drawing/2014/chartex" xmlns:cx1="http://schemas.microsoft.com/office/drawing/2015/9/8/chartex" xmlns:cx2="http://schemas.microsoft.com/office/drawing/2015/10/21/chartex" xmlns:cx3="http://schemas.microsoft.com/office/drawing/2016/5/9/chartex" xmlns:cx4="http://schemas.microsoft.com/office/drawing/2016/5/10/chartex" xmlns:cx5="http://schemas.microsoft.com/office/drawing/2016/5/11/chartex" xmlns:cx6="http://schemas.microsoft.com/office/drawing/2016/5/12/chartex" xmlns:cx7="http://schemas.microsoft.com/office/drawing/2016/5/13/chartex" xmlns:cx8="http://schemas.microsoft.com/office/drawing/2016/5/14/chartex" xmlns:mc="http://schemas.openxmlformats.org/markup-compatibility/2006" xmlns:aink="http://schemas.microsoft.com/office/drawing/2016/ink" xmlns:am3d="http://schemas.microsoft.com/office/drawing/2017/model3d" xmlns:o="urn:schemas-microsoft-com:office:office" xmlns:oel="http://schemas.microsoft.com/office/2019/extlst" xmlns:r="http://schemas.openxmlformats.org/officeDocument/2006/relationships" xmlns:m="http://schemas.openxmlformats.org/officeDocument/2006/math" xmlns:v="urn:schemas-microsoft-com:vml" xmlns:wp14="http://schemas.microsoft.com/office/word/2010/wordprocessingDrawing" xmlns:wp="http://schemas.openxmlformats.org/drawingml/2006/wordprocessingDrawing" xmlns:w10="urn:schemas-microsoft-com:office:word" xmlns:w="http://schemas.openxmlformats.org/wordprocessingml/2006/main" xmlns:w14="http://schemas.microsoft.com/office/word/2010/wordml" xmlns:w15="http://schemas.microsoft.com/office/word/2012/wordml" xmlns:w16cex="http://schemas.microsoft.com/office/word/2018/wordml/cex" xmlns:w16cid="http://schemas.microsoft.com/office/word/2016/wordml/cid" xmlns:w16="http://schemas.microsoft.com/office/word/2018/wordml" xmlns:w16sdtdh="http://schemas.microsoft.com/office/word/2020/wordml/sdtdatahash" xmlns:w16se="http://schemas.microsoft.com/office/word/2015/wordml/symex" xmlns:wpg="http://schemas.microsoft.com/office/word/2010/wordprocessingGroup" xmlns:wpi="http://schemas.microsoft.com/office/word/2010/wordprocessingInk" xmlns:wne="http://schemas.microsoft.com/office/word/2006/wordml" xmlns:wps="http://schemas.microsoft.com/office/word/2010/wordprocessingShape" mc:Ignorable="w14 w15 w16se w16cid w16 w16cex w16sdtdh wp14">
+<w:endnotes xmlns:wpc="http://schemas.microsoft.com/office/word/2010/wordprocessingCanvas" xmlns:cx="http://schemas.microsoft.com/office/drawing/2014/chartex" xmlns:cx1="http://schemas.microsoft.com/office/drawing/2015/9/8/chartex" xmlns:cx2="http://schemas.microsoft.com/office/drawing/2015/10/21/chartex" xmlns:cx3="http://schemas.microsoft.com/office/drawing/2016/5/9/chartex" xmlns:cx4="http://schemas.microsoft.com/office/drawing/2016/5/10/chartex" xmlns:cx5="http://schemas.microsoft.com/office/drawing/2016/5/11/chartex" xmlns:cx6="http://schemas.microsoft.com/office/drawing/2016/5/12/chartex" xmlns:cx7="http://schemas.microsoft.com/office/drawing/2016/5/13/chartex" xmlns:cx8="http://schemas.microsoft.com/office/drawing/2016/5/14/chartex" xmlns:mc="http://schemas.openxmlformats.org/markup-compatibility/2006" xmlns:aink="http://schemas.microsoft.com/office/drawing/2016/ink" xmlns:am3d="http://schemas.microsoft.com/office/drawing/2017/model3d" xmlns:o="urn:schemas-microsoft-com:office:office" xmlns:oel="http://schemas.microsoft.com/office/2019/extlst" xmlns:r="http://schemas.openxmlformats.org/officeDocument/2006/relationships" xmlns:m="http://schemas.openxmlformats.org/officeDocument/2006/math" xmlns:v="urn:schemas-microsoft-com:vml" xmlns:wp14="http://schemas.microsoft.com/office/word/2010/wordprocessingDrawing" xmlns:wp="http://schemas.openxmlformats.org/drawingml/2006/wordprocessingDrawing" xmlns:w10="urn:schemas-microsoft-com:office:word" xmlns:w="http://schemas.openxmlformats.org/wordprocessingml/2006/main" xmlns:w14="http://schemas.microsoft.com/office/word/2010/wordml" xmlns:w15="http://schemas.microsoft.com/office/word/2012/wordml" xmlns:w16cex="http://schemas.microsoft.com/office/word/2018/wordml/cex" xmlns:w16cid="http://schemas.microsoft.com/office/word/2016/wordml/cid" xmlns:w16="http://schemas.microsoft.com/office/word/2018/wordml" xmlns:w16du="http://schemas.microsoft.com/office/word/2023/wordml/word16du" xmlns:w16sdtdh="http://schemas.microsoft.com/office/word/2020/wordml/sdtdatahash" xmlns:w16se="http://schemas.microsoft.com/office/word/2015/wordml/symex" xmlns:wpg="http://schemas.microsoft.com/office/word/2010/wordprocessingGroup" xmlns:wpi="http://schemas.microsoft.com/office/word/2010/wordprocessingInk" xmlns:wne="http://schemas.microsoft.com/office/word/2006/wordml" xmlns:wps="http://schemas.microsoft.com/office/word/2010/wordprocessingShape" mc:Ignorable="w14 w15 w16se w16cid w16 w16cex w16sdtdh wp14">
   <w:endnote w:type="separator" w:id="-1">
     <w:p>
       <w:r>
@@ -1033,7 +1162,7 @@
 </file>
 
 <file path=word/footer1.xml><?xml version="1.0" encoding="utf-8"?>
-<w:ftr xmlns:wpc="http://schemas.microsoft.com/office/word/2010/wordprocessingCanvas" xmlns:cx="http://schemas.microsoft.com/office/drawing/2014/chartex" xmlns:cx1="http://schemas.microsoft.com/office/drawing/2015/9/8/chartex" xmlns:cx2="http://schemas.microsoft.com/office/drawing/2015/10/21/chartex" xmlns:cx3="http://schemas.microsoft.com/office/drawing/2016/5/9/chartex" xmlns:cx4="http://schemas.microsoft.com/office/drawing/2016/5/10/chartex" xmlns:cx5="http://schemas.microsoft.com/office/drawing/2016/5/11/chartex" xmlns:cx6="http://schemas.microsoft.com/office/drawing/2016/5/12/chartex" xmlns:cx7="http://schemas.microsoft.com/office/drawing/2016/5/13/chartex" xmlns:cx8="http://schemas.microsoft.com/office/drawing/2016/5/14/chartex" xmlns:mc="http://schemas.openxmlformats.org/markup-compatibility/2006" xmlns:aink="http://schemas.microsoft.com/office/drawing/2016/ink" xmlns:am3d="http://schemas.microsoft.com/office/drawing/2017/model3d" xmlns:o="urn:schemas-microsoft-com:office:office" xmlns:oel="http://schemas.microsoft.com/office/2019/extlst" xmlns:r="http://schemas.openxmlformats.org/officeDocument/2006/relationships" xmlns:m="http://schemas.openxmlformats.org/officeDocument/2006/math" xmlns:v="urn:schemas-microsoft-com:vml" xmlns:wp14="http://schemas.microsoft.com/office/word/2010/wordprocessingDrawing" xmlns:wp="http://schemas.openxmlformats.org/drawingml/2006/wordprocessingDrawing" xmlns:w10="urn:schemas-microsoft-com:office:word" xmlns:w="http://schemas.openxmlformats.org/wordprocessingml/2006/main" xmlns:w14="http://schemas.microsoft.com/office/word/2010/wordml" xmlns:w15="http://schemas.microsoft.com/office/word/2012/wordml" xmlns:w16cex="http://schemas.microsoft.com/office/word/2018/wordml/cex" xmlns:w16cid="http://schemas.microsoft.com/office/word/2016/wordml/cid" xmlns:w16="http://schemas.microsoft.com/office/word/2018/wordml" xmlns:w16sdtdh="http://schemas.microsoft.com/office/word/2020/wordml/sdtdatahash" xmlns:w16se="http://schemas.microsoft.com/office/word/2015/wordml/symex" xmlns:wpg="http://schemas.microsoft.com/office/word/2010/wordprocessingGroup" xmlns:wpi="http://schemas.microsoft.com/office/word/2010/wordprocessingInk" xmlns:wne="http://schemas.microsoft.com/office/word/2006/wordml" xmlns:wps="http://schemas.microsoft.com/office/word/2010/wordprocessingShape" mc:Ignorable="w14 w15 w16se w16cid w16 w16cex w16sdtdh wp14">
+<w:ftr xmlns:wpc="http://schemas.microsoft.com/office/word/2010/wordprocessingCanvas" xmlns:cx="http://schemas.microsoft.com/office/drawing/2014/chartex" xmlns:cx1="http://schemas.microsoft.com/office/drawing/2015/9/8/chartex" xmlns:cx2="http://schemas.microsoft.com/office/drawing/2015/10/21/chartex" xmlns:cx3="http://schemas.microsoft.com/office/drawing/2016/5/9/chartex" xmlns:cx4="http://schemas.microsoft.com/office/drawing/2016/5/10/chartex" xmlns:cx5="http://schemas.microsoft.com/office/drawing/2016/5/11/chartex" xmlns:cx6="http://schemas.microsoft.com/office/drawing/2016/5/12/chartex" xmlns:cx7="http://schemas.microsoft.com/office/drawing/2016/5/13/chartex" xmlns:cx8="http://schemas.microsoft.com/office/drawing/2016/5/14/chartex" xmlns:mc="http://schemas.openxmlformats.org/markup-compatibility/2006" xmlns:aink="http://schemas.microsoft.com/office/drawing/2016/ink" xmlns:am3d="http://schemas.microsoft.com/office/drawing/2017/model3d" xmlns:o="urn:schemas-microsoft-com:office:office" xmlns:oel="http://schemas.microsoft.com/office/2019/extlst" xmlns:r="http://schemas.openxmlformats.org/officeDocument/2006/relationships" xmlns:m="http://schemas.openxmlformats.org/officeDocument/2006/math" xmlns:v="urn:schemas-microsoft-com:vml" xmlns:wp14="http://schemas.microsoft.com/office/word/2010/wordprocessingDrawing" xmlns:wp="http://schemas.openxmlformats.org/drawingml/2006/wordprocessingDrawing" xmlns:w10="urn:schemas-microsoft-com:office:word" xmlns:w="http://schemas.openxmlformats.org/wordprocessingml/2006/main" xmlns:w14="http://schemas.microsoft.com/office/word/2010/wordml" xmlns:w15="http://schemas.microsoft.com/office/word/2012/wordml" xmlns:w16cex="http://schemas.microsoft.com/office/word/2018/wordml/cex" xmlns:w16cid="http://schemas.microsoft.com/office/word/2016/wordml/cid" xmlns:w16="http://schemas.microsoft.com/office/word/2018/wordml" xmlns:w16du="http://schemas.microsoft.com/office/word/2023/wordml/word16du" xmlns:w16sdtdh="http://schemas.microsoft.com/office/word/2020/wordml/sdtdatahash" xmlns:w16se="http://schemas.microsoft.com/office/word/2015/wordml/symex" xmlns:wpg="http://schemas.microsoft.com/office/word/2010/wordprocessingGroup" xmlns:wpi="http://schemas.microsoft.com/office/word/2010/wordprocessingInk" xmlns:wne="http://schemas.microsoft.com/office/word/2006/wordml" xmlns:wps="http://schemas.microsoft.com/office/word/2010/wordprocessingShape" mc:Ignorable="w14 w15 w16se w16cid w16 w16cex w16sdtdh wp14">
   <w:sdt>
     <w:sdtPr>
       <w:rPr>
@@ -1085,7 +1214,7 @@
 </file>
 
 <file path=word/footer2.xml><?xml version="1.0" encoding="utf-8"?>
-<w:ftr xmlns:wpc="http://schemas.microsoft.com/office/word/2010/wordprocessingCanvas" xmlns:cx="http://schemas.microsoft.com/office/drawing/2014/chartex" xmlns:cx1="http://schemas.microsoft.com/office/drawing/2015/9/8/chartex" xmlns:cx2="http://schemas.microsoft.com/office/drawing/2015/10/21/chartex" xmlns:cx3="http://schemas.microsoft.com/office/drawing/2016/5/9/chartex" xmlns:cx4="http://schemas.microsoft.com/office/drawing/2016/5/10/chartex" xmlns:cx5="http://schemas.microsoft.com/office/drawing/2016/5/11/chartex" xmlns:cx6="http://schemas.microsoft.com/office/drawing/2016/5/12/chartex" xmlns:cx7="http://schemas.microsoft.com/office/drawing/2016/5/13/chartex" xmlns:cx8="http://schemas.microsoft.com/office/drawing/2016/5/14/chartex" xmlns:mc="http://schemas.openxmlformats.org/markup-compatibility/2006" xmlns:aink="http://schemas.microsoft.com/office/drawing/2016/ink" xmlns:am3d="http://schemas.microsoft.com/office/drawing/2017/model3d" xmlns:o="urn:schemas-microsoft-com:office:office" xmlns:oel="http://schemas.microsoft.com/office/2019/extlst" xmlns:r="http://schemas.openxmlformats.org/officeDocument/2006/relationships" xmlns:m="http://schemas.openxmlformats.org/officeDocument/2006/math" xmlns:v="urn:schemas-microsoft-com:vml" xmlns:wp14="http://schemas.microsoft.com/office/word/2010/wordprocessingDrawing" xmlns:wp="http://schemas.openxmlformats.org/drawingml/2006/wordprocessingDrawing" xmlns:w10="urn:schemas-microsoft-com:office:word" xmlns:w="http://schemas.openxmlformats.org/wordprocessingml/2006/main" xmlns:w14="http://schemas.microsoft.com/office/word/2010/wordml" xmlns:w15="http://schemas.microsoft.com/office/word/2012/wordml" xmlns:w16cex="http://schemas.microsoft.com/office/word/2018/wordml/cex" xmlns:w16cid="http://schemas.microsoft.com/office/word/2016/wordml/cid" xmlns:w16="http://schemas.microsoft.com/office/word/2018/wordml" xmlns:w16sdtdh="http://schemas.microsoft.com/office/word/2020/wordml/sdtdatahash" xmlns:w16se="http://schemas.microsoft.com/office/word/2015/wordml/symex" xmlns:wpg="http://schemas.microsoft.com/office/word/2010/wordprocessingGroup" xmlns:wpi="http://schemas.microsoft.com/office/word/2010/wordprocessingInk" xmlns:wne="http://schemas.microsoft.com/office/word/2006/wordml" xmlns:wps="http://schemas.microsoft.com/office/word/2010/wordprocessingShape" mc:Ignorable="w14 w15 w16se w16cid w16 w16cex w16sdtdh wp14">
+<w:ftr xmlns:wpc="http://schemas.microsoft.com/office/word/2010/wordprocessingCanvas" xmlns:cx="http://schemas.microsoft.com/office/drawing/2014/chartex" xmlns:cx1="http://schemas.microsoft.com/office/drawing/2015/9/8/chartex" xmlns:cx2="http://schemas.microsoft.com/office/drawing/2015/10/21/chartex" xmlns:cx3="http://schemas.microsoft.com/office/drawing/2016/5/9/chartex" xmlns:cx4="http://schemas.microsoft.com/office/drawing/2016/5/10/chartex" xmlns:cx5="http://schemas.microsoft.com/office/drawing/2016/5/11/chartex" xmlns:cx6="http://schemas.microsoft.com/office/drawing/2016/5/12/chartex" xmlns:cx7="http://schemas.microsoft.com/office/drawing/2016/5/13/chartex" xmlns:cx8="http://schemas.microsoft.com/office/drawing/2016/5/14/chartex" xmlns:mc="http://schemas.openxmlformats.org/markup-compatibility/2006" xmlns:aink="http://schemas.microsoft.com/office/drawing/2016/ink" xmlns:am3d="http://schemas.microsoft.com/office/drawing/2017/model3d" xmlns:o="urn:schemas-microsoft-com:office:office" xmlns:oel="http://schemas.microsoft.com/office/2019/extlst" xmlns:r="http://schemas.openxmlformats.org/officeDocument/2006/relationships" xmlns:m="http://schemas.openxmlformats.org/officeDocument/2006/math" xmlns:v="urn:schemas-microsoft-com:vml" xmlns:wp14="http://schemas.microsoft.com/office/word/2010/wordprocessingDrawing" xmlns:wp="http://schemas.openxmlformats.org/drawingml/2006/wordprocessingDrawing" xmlns:w10="urn:schemas-microsoft-com:office:word" xmlns:w="http://schemas.openxmlformats.org/wordprocessingml/2006/main" xmlns:w14="http://schemas.microsoft.com/office/word/2010/wordml" xmlns:w15="http://schemas.microsoft.com/office/word/2012/wordml" xmlns:w16cex="http://schemas.microsoft.com/office/word/2018/wordml/cex" xmlns:w16cid="http://schemas.microsoft.com/office/word/2016/wordml/cid" xmlns:w16="http://schemas.microsoft.com/office/word/2018/wordml" xmlns:w16du="http://schemas.microsoft.com/office/word/2023/wordml/word16du" xmlns:w16sdtdh="http://schemas.microsoft.com/office/word/2020/wordml/sdtdatahash" xmlns:w16se="http://schemas.microsoft.com/office/word/2015/wordml/symex" xmlns:wpg="http://schemas.microsoft.com/office/word/2010/wordprocessingGroup" xmlns:wpi="http://schemas.microsoft.com/office/word/2010/wordprocessingInk" xmlns:wne="http://schemas.microsoft.com/office/word/2006/wordml" xmlns:wps="http://schemas.microsoft.com/office/word/2010/wordprocessingShape" mc:Ignorable="w14 w15 w16se w16cid w16 w16cex w16sdtdh wp14">
   <w:p>
     <w:pPr>
       <w:pStyle w:val="Footer"/>
@@ -1598,7 +1727,7 @@
 </file>
 
 <file path=word/footer3.xml><?xml version="1.0" encoding="utf-8"?>
-<w:ftr xmlns:wpc="http://schemas.microsoft.com/office/word/2010/wordprocessingCanvas" xmlns:cx="http://schemas.microsoft.com/office/drawing/2014/chartex" xmlns:cx1="http://schemas.microsoft.com/office/drawing/2015/9/8/chartex" xmlns:cx2="http://schemas.microsoft.com/office/drawing/2015/10/21/chartex" xmlns:cx3="http://schemas.microsoft.com/office/drawing/2016/5/9/chartex" xmlns:cx4="http://schemas.microsoft.com/office/drawing/2016/5/10/chartex" xmlns:cx5="http://schemas.microsoft.com/office/drawing/2016/5/11/chartex" xmlns:cx6="http://schemas.microsoft.com/office/drawing/2016/5/12/chartex" xmlns:cx7="http://schemas.microsoft.com/office/drawing/2016/5/13/chartex" xmlns:cx8="http://schemas.microsoft.com/office/drawing/2016/5/14/chartex" xmlns:mc="http://schemas.openxmlformats.org/markup-compatibility/2006" xmlns:aink="http://schemas.microsoft.com/office/drawing/2016/ink" xmlns:am3d="http://schemas.microsoft.com/office/drawing/2017/model3d" xmlns:o="urn:schemas-microsoft-com:office:office" xmlns:oel="http://schemas.microsoft.com/office/2019/extlst" xmlns:r="http://schemas.openxmlformats.org/officeDocument/2006/relationships" xmlns:m="http://schemas.openxmlformats.org/officeDocument/2006/math" xmlns:v="urn:schemas-microsoft-com:vml" xmlns:wp14="http://schemas.microsoft.com/office/word/2010/wordprocessingDrawing" xmlns:wp="http://schemas.openxmlformats.org/drawingml/2006/wordprocessingDrawing" xmlns:w10="urn:schemas-microsoft-com:office:word" xmlns:w="http://schemas.openxmlformats.org/wordprocessingml/2006/main" xmlns:w14="http://schemas.microsoft.com/office/word/2010/wordml" xmlns:w15="http://schemas.microsoft.com/office/word/2012/wordml" xmlns:w16cex="http://schemas.microsoft.com/office/word/2018/wordml/cex" xmlns:w16cid="http://schemas.microsoft.com/office/word/2016/wordml/cid" xmlns:w16="http://schemas.microsoft.com/office/word/2018/wordml" xmlns:w16sdtdh="http://schemas.microsoft.com/office/word/2020/wordml/sdtdatahash" xmlns:w16se="http://schemas.microsoft.com/office/word/2015/wordml/symex" xmlns:wpg="http://schemas.microsoft.com/office/word/2010/wordprocessingGroup" xmlns:wpi="http://schemas.microsoft.com/office/word/2010/wordprocessingInk" xmlns:wne="http://schemas.microsoft.com/office/word/2006/wordml" xmlns:wps="http://schemas.microsoft.com/office/word/2010/wordprocessingShape" mc:Ignorable="w14 w15 w16se w16cid w16 w16cex w16sdtdh wp14">
+<w:ftr xmlns:wpc="http://schemas.microsoft.com/office/word/2010/wordprocessingCanvas" xmlns:cx="http://schemas.microsoft.com/office/drawing/2014/chartex" xmlns:cx1="http://schemas.microsoft.com/office/drawing/2015/9/8/chartex" xmlns:cx2="http://schemas.microsoft.com/office/drawing/2015/10/21/chartex" xmlns:cx3="http://schemas.microsoft.com/office/drawing/2016/5/9/chartex" xmlns:cx4="http://schemas.microsoft.com/office/drawing/2016/5/10/chartex" xmlns:cx5="http://schemas.microsoft.com/office/drawing/2016/5/11/chartex" xmlns:cx6="http://schemas.microsoft.com/office/drawing/2016/5/12/chartex" xmlns:cx7="http://schemas.microsoft.com/office/drawing/2016/5/13/chartex" xmlns:cx8="http://schemas.microsoft.com/office/drawing/2016/5/14/chartex" xmlns:mc="http://schemas.openxmlformats.org/markup-compatibility/2006" xmlns:aink="http://schemas.microsoft.com/office/drawing/2016/ink" xmlns:am3d="http://schemas.microsoft.com/office/drawing/2017/model3d" xmlns:o="urn:schemas-microsoft-com:office:office" xmlns:oel="http://schemas.microsoft.com/office/2019/extlst" xmlns:r="http://schemas.openxmlformats.org/officeDocument/2006/relationships" xmlns:m="http://schemas.openxmlformats.org/officeDocument/2006/math" xmlns:v="urn:schemas-microsoft-com:vml" xmlns:wp14="http://schemas.microsoft.com/office/word/2010/wordprocessingDrawing" xmlns:wp="http://schemas.openxmlformats.org/drawingml/2006/wordprocessingDrawing" xmlns:w10="urn:schemas-microsoft-com:office:word" xmlns:w="http://schemas.openxmlformats.org/wordprocessingml/2006/main" xmlns:w14="http://schemas.microsoft.com/office/word/2010/wordml" xmlns:w15="http://schemas.microsoft.com/office/word/2012/wordml" xmlns:w16cex="http://schemas.microsoft.com/office/word/2018/wordml/cex" xmlns:w16cid="http://schemas.microsoft.com/office/word/2016/wordml/cid" xmlns:w16="http://schemas.microsoft.com/office/word/2018/wordml" xmlns:w16du="http://schemas.microsoft.com/office/word/2023/wordml/word16du" xmlns:w16sdtdh="http://schemas.microsoft.com/office/word/2020/wordml/sdtdatahash" xmlns:w16se="http://schemas.microsoft.com/office/word/2015/wordml/symex" xmlns:wpg="http://schemas.microsoft.com/office/word/2010/wordprocessingGroup" xmlns:wpi="http://schemas.microsoft.com/office/word/2010/wordprocessingInk" xmlns:wne="http://schemas.microsoft.com/office/word/2006/wordml" xmlns:wps="http://schemas.microsoft.com/office/word/2010/wordprocessingShape" mc:Ignorable="w14 w15 w16se w16cid w16 w16cex w16sdtdh wp14">
   <w:p>
     <w:pPr>
       <w:pStyle w:val="Footer"/>
@@ -2103,7 +2232,7 @@
 </file>
 
 <file path=word/footnotes.xml><?xml version="1.0" encoding="utf-8"?>
-<w:footnotes xmlns:wpc="http://schemas.microsoft.com/office/word/2010/wordprocessingCanvas" xmlns:cx="http://schemas.microsoft.com/office/drawing/2014/chartex" xmlns:cx1="http://schemas.microsoft.com/office/drawing/2015/9/8/chartex" xmlns:cx2="http://schemas.microsoft.com/office/drawing/2015/10/21/chartex" xmlns:cx3="http://schemas.microsoft.com/office/drawing/2016/5/9/chartex" xmlns:cx4="http://schemas.microsoft.com/office/drawing/2016/5/10/chartex" xmlns:cx5="http://schemas.microsoft.com/office/drawing/2016/5/11/chartex" xmlns:cx6="http://schemas.microsoft.com/office/drawing/2016/5/12/chartex" xmlns:cx7="http://schemas.microsoft.com/office/drawing/2016/5/13/chartex" xmlns:cx8="http://schemas.microsoft.com/office/drawing/2016/5/14/chartex" xmlns:mc="http://schemas.openxmlformats.org/markup-compatibility/2006" xmlns:aink="http://schemas.microsoft.com/office/drawing/2016/ink" xmlns:am3d="http://schemas.microsoft.com/office/drawing/2017/model3d" xmlns:o="urn:schemas-microsoft-com:office:office" xmlns:oel="http://schemas.microsoft.com/office/2019/extlst" xmlns:r="http://schemas.openxmlformats.org/officeDocument/2006/relationships" xmlns:m="http://schemas.openxmlformats.org/officeDocument/2006/math" xmlns:v="urn:schemas-microsoft-com:vml" xmlns:wp14="http://schemas.microsoft.com/office/word/2010/wordprocessingDrawing" xmlns:wp="http://schemas.openxmlformats.org/drawingml/2006/wordprocessingDrawing" xmlns:w10="urn:schemas-microsoft-com:office:word" xmlns:w="http://schemas.openxmlformats.org/wordprocessingml/2006/main" xmlns:w14="http://schemas.microsoft.com/office/word/2010/wordml" xmlns:w15="http://schemas.microsoft.com/office/word/2012/wordml" xmlns:w16cex="http://schemas.microsoft.com/office/word/2018/wordml/cex" xmlns:w16cid="http://schemas.microsoft.com/office/word/2016/wordml/cid" xmlns:w16="http://schemas.microsoft.com/office/word/2018/wordml" xmlns:w16sdtdh="http://schemas.microsoft.com/office/word/2020/wordml/sdtdatahash" xmlns:w16se="http://schemas.microsoft.com/office/word/2015/wordml/symex" xmlns:wpg="http://schemas.microsoft.com/office/word/2010/wordprocessingGroup" xmlns:wpi="http://schemas.microsoft.com/office/word/2010/wordprocessingInk" xmlns:wne="http://schemas.microsoft.com/office/word/2006/wordml" xmlns:wps="http://schemas.microsoft.com/office/word/2010/wordprocessingShape" mc:Ignorable="w14 w15 w16se w16cid w16 w16cex w16sdtdh wp14">
+<w:footnotes xmlns:wpc="http://schemas.microsoft.com/office/word/2010/wordprocessingCanvas" xmlns:cx="http://schemas.microsoft.com/office/drawing/2014/chartex" xmlns:cx1="http://schemas.microsoft.com/office/drawing/2015/9/8/chartex" xmlns:cx2="http://schemas.microsoft.com/office/drawing/2015/10/21/chartex" xmlns:cx3="http://schemas.microsoft.com/office/drawing/2016/5/9/chartex" xmlns:cx4="http://schemas.microsoft.com/office/drawing/2016/5/10/chartex" xmlns:cx5="http://schemas.microsoft.com/office/drawing/2016/5/11/chartex" xmlns:cx6="http://schemas.microsoft.com/office/drawing/2016/5/12/chartex" xmlns:cx7="http://schemas.microsoft.com/office/drawing/2016/5/13/chartex" xmlns:cx8="http://schemas.microsoft.com/office/drawing/2016/5/14/chartex" xmlns:mc="http://schemas.openxmlformats.org/markup-compatibility/2006" xmlns:aink="http://schemas.microsoft.com/office/drawing/2016/ink" xmlns:am3d="http://schemas.microsoft.com/office/drawing/2017/model3d" xmlns:o="urn:schemas-microsoft-com:office:office" xmlns:oel="http://schemas.microsoft.com/office/2019/extlst" xmlns:r="http://schemas.openxmlformats.org/officeDocument/2006/relationships" xmlns:m="http://schemas.openxmlformats.org/officeDocument/2006/math" xmlns:v="urn:schemas-microsoft-com:vml" xmlns:wp14="http://schemas.microsoft.com/office/word/2010/wordprocessingDrawing" xmlns:wp="http://schemas.openxmlformats.org/drawingml/2006/wordprocessingDrawing" xmlns:w10="urn:schemas-microsoft-com:office:word" xmlns:w="http://schemas.openxmlformats.org/wordprocessingml/2006/main" xmlns:w14="http://schemas.microsoft.com/office/word/2010/wordml" xmlns:w15="http://schemas.microsoft.com/office/word/2012/wordml" xmlns:w16cex="http://schemas.microsoft.com/office/word/2018/wordml/cex" xmlns:w16cid="http://schemas.microsoft.com/office/word/2016/wordml/cid" xmlns:w16="http://schemas.microsoft.com/office/word/2018/wordml" xmlns:w16du="http://schemas.microsoft.com/office/word/2023/wordml/word16du" xmlns:w16sdtdh="http://schemas.microsoft.com/office/word/2020/wordml/sdtdatahash" xmlns:w16se="http://schemas.microsoft.com/office/word/2015/wordml/symex" xmlns:wpg="http://schemas.microsoft.com/office/word/2010/wordprocessingGroup" xmlns:wpi="http://schemas.microsoft.com/office/word/2010/wordprocessingInk" xmlns:wne="http://schemas.microsoft.com/office/word/2006/wordml" xmlns:wps="http://schemas.microsoft.com/office/word/2010/wordprocessingShape" mc:Ignorable="w14 w15 w16se w16cid w16 w16cex w16sdtdh wp14">
   <w:footnote w:type="separator" w:id="-1">
     <w:p>
       <w:r>
@@ -2122,7 +2251,7 @@
 </file>
 
 <file path=word/header1.xml><?xml version="1.0" encoding="utf-8"?>
-<w:hdr xmlns:wpc="http://schemas.microsoft.com/office/word/2010/wordprocessingCanvas" xmlns:cx="http://schemas.microsoft.com/office/drawing/2014/chartex" xmlns:cx1="http://schemas.microsoft.com/office/drawing/2015/9/8/chartex" xmlns:cx2="http://schemas.microsoft.com/office/drawing/2015/10/21/chartex" xmlns:cx3="http://schemas.microsoft.com/office/drawing/2016/5/9/chartex" xmlns:cx4="http://schemas.microsoft.com/office/drawing/2016/5/10/chartex" xmlns:cx5="http://schemas.microsoft.com/office/drawing/2016/5/11/chartex" xmlns:cx6="http://schemas.microsoft.com/office/drawing/2016/5/12/chartex" xmlns:cx7="http://schemas.microsoft.com/office/drawing/2016/5/13/chartex" xmlns:cx8="http://schemas.microsoft.com/office/drawing/2016/5/14/chartex" xmlns:mc="http://schemas.openxmlformats.org/markup-compatibility/2006" xmlns:aink="http://schemas.microsoft.com/office/drawing/2016/ink" xmlns:am3d="http://schemas.microsoft.com/office/drawing/2017/model3d" xmlns:o="urn:schemas-microsoft-com:office:office" xmlns:oel="http://schemas.microsoft.com/office/2019/extlst" xmlns:r="http://schemas.openxmlformats.org/officeDocument/2006/relationships" xmlns:m="http://schemas.openxmlformats.org/officeDocument/2006/math" xmlns:v="urn:schemas-microsoft-com:vml" xmlns:wp14="http://schemas.microsoft.com/office/word/2010/wordprocessingDrawing" xmlns:wp="http://schemas.openxmlformats.org/drawingml/2006/wordprocessingDrawing" xmlns:w10="urn:schemas-microsoft-com:office:word" xmlns:w="http://schemas.openxmlformats.org/wordprocessingml/2006/main" xmlns:w14="http://schemas.microsoft.com/office/word/2010/wordml" xmlns:w15="http://schemas.microsoft.com/office/word/2012/wordml" xmlns:w16cex="http://schemas.microsoft.com/office/word/2018/wordml/cex" xmlns:w16cid="http://schemas.microsoft.com/office/word/2016/wordml/cid" xmlns:w16="http://schemas.microsoft.com/office/word/2018/wordml" xmlns:w16sdtdh="http://schemas.microsoft.com/office/word/2020/wordml/sdtdatahash" xmlns:w16se="http://schemas.microsoft.com/office/word/2015/wordml/symex" xmlns:wpg="http://schemas.microsoft.com/office/word/2010/wordprocessingGroup" xmlns:wpi="http://schemas.microsoft.com/office/word/2010/wordprocessingInk" xmlns:wne="http://schemas.microsoft.com/office/word/2006/wordml" xmlns:wps="http://schemas.microsoft.com/office/word/2010/wordprocessingShape" mc:Ignorable="w14 w15 w16se w16cid w16 w16cex w16sdtdh wp14">
+<w:hdr xmlns:wpc="http://schemas.microsoft.com/office/word/2010/wordprocessingCanvas" xmlns:cx="http://schemas.microsoft.com/office/drawing/2014/chartex" xmlns:cx1="http://schemas.microsoft.com/office/drawing/2015/9/8/chartex" xmlns:cx2="http://schemas.microsoft.com/office/drawing/2015/10/21/chartex" xmlns:cx3="http://schemas.microsoft.com/office/drawing/2016/5/9/chartex" xmlns:cx4="http://schemas.microsoft.com/office/drawing/2016/5/10/chartex" xmlns:cx5="http://schemas.microsoft.com/office/drawing/2016/5/11/chartex" xmlns:cx6="http://schemas.microsoft.com/office/drawing/2016/5/12/chartex" xmlns:cx7="http://schemas.microsoft.com/office/drawing/2016/5/13/chartex" xmlns:cx8="http://schemas.microsoft.com/office/drawing/2016/5/14/chartex" xmlns:mc="http://schemas.openxmlformats.org/markup-compatibility/2006" xmlns:aink="http://schemas.microsoft.com/office/drawing/2016/ink" xmlns:am3d="http://schemas.microsoft.com/office/drawing/2017/model3d" xmlns:o="urn:schemas-microsoft-com:office:office" xmlns:oel="http://schemas.microsoft.com/office/2019/extlst" xmlns:r="http://schemas.openxmlformats.org/officeDocument/2006/relationships" xmlns:m="http://schemas.openxmlformats.org/officeDocument/2006/math" xmlns:v="urn:schemas-microsoft-com:vml" xmlns:wp14="http://schemas.microsoft.com/office/word/2010/wordprocessingDrawing" xmlns:wp="http://schemas.openxmlformats.org/drawingml/2006/wordprocessingDrawing" xmlns:w10="urn:schemas-microsoft-com:office:word" xmlns:w="http://schemas.openxmlformats.org/wordprocessingml/2006/main" xmlns:w14="http://schemas.microsoft.com/office/word/2010/wordml" xmlns:w15="http://schemas.microsoft.com/office/word/2012/wordml" xmlns:w16cex="http://schemas.microsoft.com/office/word/2018/wordml/cex" xmlns:w16cid="http://schemas.microsoft.com/office/word/2016/wordml/cid" xmlns:w16="http://schemas.microsoft.com/office/word/2018/wordml" xmlns:w16du="http://schemas.microsoft.com/office/word/2023/wordml/word16du" xmlns:w16sdtdh="http://schemas.microsoft.com/office/word/2020/wordml/sdtdatahash" xmlns:w16se="http://schemas.microsoft.com/office/word/2015/wordml/symex" xmlns:wpg="http://schemas.microsoft.com/office/word/2010/wordprocessingGroup" xmlns:wpi="http://schemas.microsoft.com/office/word/2010/wordprocessingInk" xmlns:wne="http://schemas.microsoft.com/office/word/2006/wordml" xmlns:wps="http://schemas.microsoft.com/office/word/2010/wordprocessingShape" mc:Ignorable="w14 w15 w16se w16cid w16 w16cex w16sdtdh wp14">
   <w:p>
     <w:pPr>
       <w:pStyle w:val="Header"/>
@@ -2132,7 +2261,7 @@
 </file>
 
 <file path=word/header2.xml><?xml version="1.0" encoding="utf-8"?>
-<w:hdr xmlns:wpc="http://schemas.microsoft.com/office/word/2010/wordprocessingCanvas" xmlns:cx="http://schemas.microsoft.com/office/drawing/2014/chartex" xmlns:cx1="http://schemas.microsoft.com/office/drawing/2015/9/8/chartex" xmlns:cx2="http://schemas.microsoft.com/office/drawing/2015/10/21/chartex" xmlns:cx3="http://schemas.microsoft.com/office/drawing/2016/5/9/chartex" xmlns:cx4="http://schemas.microsoft.com/office/drawing/2016/5/10/chartex" xmlns:cx5="http://schemas.microsoft.com/office/drawing/2016/5/11/chartex" xmlns:cx6="http://schemas.microsoft.com/office/drawing/2016/5/12/chartex" xmlns:cx7="http://schemas.microsoft.com/office/drawing/2016/5/13/chartex" xmlns:cx8="http://schemas.microsoft.com/office/drawing/2016/5/14/chartex" xmlns:mc="http://schemas.openxmlformats.org/markup-compatibility/2006" xmlns:aink="http://schemas.microsoft.com/office/drawing/2016/ink" xmlns:am3d="http://schemas.microsoft.com/office/drawing/2017/model3d" xmlns:o="urn:schemas-microsoft-com:office:office" xmlns:oel="http://schemas.microsoft.com/office/2019/extlst" xmlns:r="http://schemas.openxmlformats.org/officeDocument/2006/relationships" xmlns:m="http://schemas.openxmlformats.org/officeDocument/2006/math" xmlns:v="urn:schemas-microsoft-com:vml" xmlns:wp14="http://schemas.microsoft.com/office/word/2010/wordprocessingDrawing" xmlns:wp="http://schemas.openxmlformats.org/drawingml/2006/wordprocessingDrawing" xmlns:w10="urn:schemas-microsoft-com:office:word" xmlns:w="http://schemas.openxmlformats.org/wordprocessingml/2006/main" xmlns:w14="http://schemas.microsoft.com/office/word/2010/wordml" xmlns:w15="http://schemas.microsoft.com/office/word/2012/wordml" xmlns:w16cex="http://schemas.microsoft.com/office/word/2018/wordml/cex" xmlns:w16cid="http://schemas.microsoft.com/office/word/2016/wordml/cid" xmlns:w16="http://schemas.microsoft.com/office/word/2018/wordml" xmlns:w16sdtdh="http://schemas.microsoft.com/office/word/2020/wordml/sdtdatahash" xmlns:w16se="http://schemas.microsoft.com/office/word/2015/wordml/symex" xmlns:wpg="http://schemas.microsoft.com/office/word/2010/wordprocessingGroup" xmlns:wpi="http://schemas.microsoft.com/office/word/2010/wordprocessingInk" xmlns:wne="http://schemas.microsoft.com/office/word/2006/wordml" xmlns:wps="http://schemas.microsoft.com/office/word/2010/wordprocessingShape" mc:Ignorable="w14 w15 w16se w16cid w16 w16cex w16sdtdh wp14">
+<w:hdr xmlns:wpc="http://schemas.microsoft.com/office/word/2010/wordprocessingCanvas" xmlns:cx="http://schemas.microsoft.com/office/drawing/2014/chartex" xmlns:cx1="http://schemas.microsoft.com/office/drawing/2015/9/8/chartex" xmlns:cx2="http://schemas.microsoft.com/office/drawing/2015/10/21/chartex" xmlns:cx3="http://schemas.microsoft.com/office/drawing/2016/5/9/chartex" xmlns:cx4="http://schemas.microsoft.com/office/drawing/2016/5/10/chartex" xmlns:cx5="http://schemas.microsoft.com/office/drawing/2016/5/11/chartex" xmlns:cx6="http://schemas.microsoft.com/office/drawing/2016/5/12/chartex" xmlns:cx7="http://schemas.microsoft.com/office/drawing/2016/5/13/chartex" xmlns:cx8="http://schemas.microsoft.com/office/drawing/2016/5/14/chartex" xmlns:mc="http://schemas.openxmlformats.org/markup-compatibility/2006" xmlns:aink="http://schemas.microsoft.com/office/drawing/2016/ink" xmlns:am3d="http://schemas.microsoft.com/office/drawing/2017/model3d" xmlns:o="urn:schemas-microsoft-com:office:office" xmlns:oel="http://schemas.microsoft.com/office/2019/extlst" xmlns:r="http://schemas.openxmlformats.org/officeDocument/2006/relationships" xmlns:m="http://schemas.openxmlformats.org/officeDocument/2006/math" xmlns:v="urn:schemas-microsoft-com:vml" xmlns:wp14="http://schemas.microsoft.com/office/word/2010/wordprocessingDrawing" xmlns:wp="http://schemas.openxmlformats.org/drawingml/2006/wordprocessingDrawing" xmlns:w10="urn:schemas-microsoft-com:office:word" xmlns:w="http://schemas.openxmlformats.org/wordprocessingml/2006/main" xmlns:w14="http://schemas.microsoft.com/office/word/2010/wordml" xmlns:w15="http://schemas.microsoft.com/office/word/2012/wordml" xmlns:w16cex="http://schemas.microsoft.com/office/word/2018/wordml/cex" xmlns:w16cid="http://schemas.microsoft.com/office/word/2016/wordml/cid" xmlns:w16="http://schemas.microsoft.com/office/word/2018/wordml" xmlns:w16du="http://schemas.microsoft.com/office/word/2023/wordml/word16du" xmlns:w16sdtdh="http://schemas.microsoft.com/office/word/2020/wordml/sdtdatahash" xmlns:w16se="http://schemas.microsoft.com/office/word/2015/wordml/symex" xmlns:wpg="http://schemas.microsoft.com/office/word/2010/wordprocessingGroup" xmlns:wpi="http://schemas.microsoft.com/office/word/2010/wordprocessingInk" xmlns:wne="http://schemas.microsoft.com/office/word/2006/wordml" xmlns:wps="http://schemas.microsoft.com/office/word/2010/wordprocessingShape" mc:Ignorable="w14 w15 w16se w16cid w16 w16cex w16sdtdh wp14">
   <w:p>
     <w:pPr>
       <w:jc w:val="right"/>
@@ -2240,7 +2369,7 @@
 </file>
 
 <file path=word/header3.xml><?xml version="1.0" encoding="utf-8"?>
-<w:hdr xmlns:wpc="http://schemas.microsoft.com/office/word/2010/wordprocessingCanvas" xmlns:cx="http://schemas.microsoft.com/office/drawing/2014/chartex" xmlns:cx1="http://schemas.microsoft.com/office/drawing/2015/9/8/chartex" xmlns:cx2="http://schemas.microsoft.com/office/drawing/2015/10/21/chartex" xmlns:cx3="http://schemas.microsoft.com/office/drawing/2016/5/9/chartex" xmlns:cx4="http://schemas.microsoft.com/office/drawing/2016/5/10/chartex" xmlns:cx5="http://schemas.microsoft.com/office/drawing/2016/5/11/chartex" xmlns:cx6="http://schemas.microsoft.com/office/drawing/2016/5/12/chartex" xmlns:cx7="http://schemas.microsoft.com/office/drawing/2016/5/13/chartex" xmlns:cx8="http://schemas.microsoft.com/office/drawing/2016/5/14/chartex" xmlns:mc="http://schemas.openxmlformats.org/markup-compatibility/2006" xmlns:aink="http://schemas.microsoft.com/office/drawing/2016/ink" xmlns:am3d="http://schemas.microsoft.com/office/drawing/2017/model3d" xmlns:o="urn:schemas-microsoft-com:office:office" xmlns:oel="http://schemas.microsoft.com/office/2019/extlst" xmlns:r="http://schemas.openxmlformats.org/officeDocument/2006/relationships" xmlns:m="http://schemas.openxmlformats.org/officeDocument/2006/math" xmlns:v="urn:schemas-microsoft-com:vml" xmlns:wp14="http://schemas.microsoft.com/office/word/2010/wordprocessingDrawing" xmlns:wp="http://schemas.openxmlformats.org/drawingml/2006/wordprocessingDrawing" xmlns:w10="urn:schemas-microsoft-com:office:word" xmlns:w="http://schemas.openxmlformats.org/wordprocessingml/2006/main" xmlns:w14="http://schemas.microsoft.com/office/word/2010/wordml" xmlns:w15="http://schemas.microsoft.com/office/word/2012/wordml" xmlns:w16cex="http://schemas.microsoft.com/office/word/2018/wordml/cex" xmlns:w16cid="http://schemas.microsoft.com/office/word/2016/wordml/cid" xmlns:w16="http://schemas.microsoft.com/office/word/2018/wordml" xmlns:w16sdtdh="http://schemas.microsoft.com/office/word/2020/wordml/sdtdatahash" xmlns:w16se="http://schemas.microsoft.com/office/word/2015/wordml/symex" xmlns:wpg="http://schemas.microsoft.com/office/word/2010/wordprocessingGroup" xmlns:wpi="http://schemas.microsoft.com/office/word/2010/wordprocessingInk" xmlns:wne="http://schemas.microsoft.com/office/word/2006/wordml" xmlns:wps="http://schemas.microsoft.com/office/word/2010/wordprocessingShape" mc:Ignorable="w14 w15 w16se w16cid w16 w16cex w16sdtdh wp14">
+<w:hdr xmlns:wpc="http://schemas.microsoft.com/office/word/2010/wordprocessingCanvas" xmlns:cx="http://schemas.microsoft.com/office/drawing/2014/chartex" xmlns:cx1="http://schemas.microsoft.com/office/drawing/2015/9/8/chartex" xmlns:cx2="http://schemas.microsoft.com/office/drawing/2015/10/21/chartex" xmlns:cx3="http://schemas.microsoft.com/office/drawing/2016/5/9/chartex" xmlns:cx4="http://schemas.microsoft.com/office/drawing/2016/5/10/chartex" xmlns:cx5="http://schemas.microsoft.com/office/drawing/2016/5/11/chartex" xmlns:cx6="http://schemas.microsoft.com/office/drawing/2016/5/12/chartex" xmlns:cx7="http://schemas.microsoft.com/office/drawing/2016/5/13/chartex" xmlns:cx8="http://schemas.microsoft.com/office/drawing/2016/5/14/chartex" xmlns:mc="http://schemas.openxmlformats.org/markup-compatibility/2006" xmlns:aink="http://schemas.microsoft.com/office/drawing/2016/ink" xmlns:am3d="http://schemas.microsoft.com/office/drawing/2017/model3d" xmlns:o="urn:schemas-microsoft-com:office:office" xmlns:oel="http://schemas.microsoft.com/office/2019/extlst" xmlns:r="http://schemas.openxmlformats.org/officeDocument/2006/relationships" xmlns:m="http://schemas.openxmlformats.org/officeDocument/2006/math" xmlns:v="urn:schemas-microsoft-com:vml" xmlns:wp14="http://schemas.microsoft.com/office/word/2010/wordprocessingDrawing" xmlns:wp="http://schemas.openxmlformats.org/drawingml/2006/wordprocessingDrawing" xmlns:w10="urn:schemas-microsoft-com:office:word" xmlns:w="http://schemas.openxmlformats.org/wordprocessingml/2006/main" xmlns:w14="http://schemas.microsoft.com/office/word/2010/wordml" xmlns:w15="http://schemas.microsoft.com/office/word/2012/wordml" xmlns:w16cex="http://schemas.microsoft.com/office/word/2018/wordml/cex" xmlns:w16cid="http://schemas.microsoft.com/office/word/2016/wordml/cid" xmlns:w16="http://schemas.microsoft.com/office/word/2018/wordml" xmlns:w16du="http://schemas.microsoft.com/office/word/2023/wordml/word16du" xmlns:w16sdtdh="http://schemas.microsoft.com/office/word/2020/wordml/sdtdatahash" xmlns:w16se="http://schemas.microsoft.com/office/word/2015/wordml/symex" xmlns:wpg="http://schemas.microsoft.com/office/word/2010/wordprocessingGroup" xmlns:wpi="http://schemas.microsoft.com/office/word/2010/wordprocessingInk" xmlns:wne="http://schemas.microsoft.com/office/word/2006/wordml" xmlns:wps="http://schemas.microsoft.com/office/word/2010/wordprocessingShape" mc:Ignorable="w14 w15 w16se w16cid w16 w16cex w16sdtdh wp14">
   <w:p>
     <w:pPr>
       <w:pStyle w:val="Header"/>
@@ -2416,7 +2545,7 @@
 </file>
 
 <file path=word/numbering.xml><?xml version="1.0" encoding="utf-8"?>
-<w:numbering xmlns:wpc="http://schemas.microsoft.com/office/word/2010/wordprocessingCanvas" xmlns:cx="http://schemas.microsoft.com/office/drawing/2014/chartex" xmlns:cx1="http://schemas.microsoft.com/office/drawing/2015/9/8/chartex" xmlns:cx2="http://schemas.microsoft.com/office/drawing/2015/10/21/chartex" xmlns:cx3="http://schemas.microsoft.com/office/drawing/2016/5/9/chartex" xmlns:cx4="http://schemas.microsoft.com/office/drawing/2016/5/10/chartex" xmlns:cx5="http://schemas.microsoft.com/office/drawing/2016/5/11/chartex" xmlns:cx6="http://schemas.microsoft.com/office/drawing/2016/5/12/chartex" xmlns:cx7="http://schemas.microsoft.com/office/drawing/2016/5/13/chartex" xmlns:cx8="http://schemas.microsoft.com/office/drawing/2016/5/14/chartex" xmlns:mc="http://schemas.openxmlformats.org/markup-compatibility/2006" xmlns:aink="http://schemas.microsoft.com/office/drawing/2016/ink" xmlns:am3d="http://schemas.microsoft.com/office/drawing/2017/model3d" xmlns:o="urn:schemas-microsoft-com:office:office" xmlns:oel="http://schemas.microsoft.com/office/2019/extlst" xmlns:r="http://schemas.openxmlformats.org/officeDocument/2006/relationships" xmlns:m="http://schemas.openxmlformats.org/officeDocument/2006/math" xmlns:v="urn:schemas-microsoft-com:vml" xmlns:wp14="http://schemas.microsoft.com/office/word/2010/wordprocessingDrawing" xmlns:wp="http://schemas.openxmlformats.org/drawingml/2006/wordprocessingDrawing" xmlns:w10="urn:schemas-microsoft-com:office:word" xmlns:w="http://schemas.openxmlformats.org/wordprocessingml/2006/main" xmlns:w14="http://schemas.microsoft.com/office/word/2010/wordml" xmlns:w15="http://schemas.microsoft.com/office/word/2012/wordml" xmlns:w16cex="http://schemas.microsoft.com/office/word/2018/wordml/cex" xmlns:w16cid="http://schemas.microsoft.com/office/word/2016/wordml/cid" xmlns:w16="http://schemas.microsoft.com/office/word/2018/wordml" xmlns:w16sdtdh="http://schemas.microsoft.com/office/word/2020/wordml/sdtdatahash" xmlns:w16se="http://schemas.microsoft.com/office/word/2015/wordml/symex" xmlns:wpg="http://schemas.microsoft.com/office/word/2010/wordprocessingGroup" xmlns:wpi="http://schemas.microsoft.com/office/word/2010/wordprocessingInk" xmlns:wne="http://schemas.microsoft.com/office/word/2006/wordml" xmlns:wps="http://schemas.microsoft.com/office/word/2010/wordprocessingShape" mc:Ignorable="w14 w15 w16se w16cid w16 w16cex w16sdtdh wp14">
+<w:numbering xmlns:wpc="http://schemas.microsoft.com/office/word/2010/wordprocessingCanvas" xmlns:cx="http://schemas.microsoft.com/office/drawing/2014/chartex" xmlns:cx1="http://schemas.microsoft.com/office/drawing/2015/9/8/chartex" xmlns:cx2="http://schemas.microsoft.com/office/drawing/2015/10/21/chartex" xmlns:cx3="http://schemas.microsoft.com/office/drawing/2016/5/9/chartex" xmlns:cx4="http://schemas.microsoft.com/office/drawing/2016/5/10/chartex" xmlns:cx5="http://schemas.microsoft.com/office/drawing/2016/5/11/chartex" xmlns:cx6="http://schemas.microsoft.com/office/drawing/2016/5/12/chartex" xmlns:cx7="http://schemas.microsoft.com/office/drawing/2016/5/13/chartex" xmlns:cx8="http://schemas.microsoft.com/office/drawing/2016/5/14/chartex" xmlns:mc="http://schemas.openxmlformats.org/markup-compatibility/2006" xmlns:aink="http://schemas.microsoft.com/office/drawing/2016/ink" xmlns:am3d="http://schemas.microsoft.com/office/drawing/2017/model3d" xmlns:o="urn:schemas-microsoft-com:office:office" xmlns:oel="http://schemas.microsoft.com/office/2019/extlst" xmlns:r="http://schemas.openxmlformats.org/officeDocument/2006/relationships" xmlns:m="http://schemas.openxmlformats.org/officeDocument/2006/math" xmlns:v="urn:schemas-microsoft-com:vml" xmlns:wp14="http://schemas.microsoft.com/office/word/2010/wordprocessingDrawing" xmlns:wp="http://schemas.openxmlformats.org/drawingml/2006/wordprocessingDrawing" xmlns:w10="urn:schemas-microsoft-com:office:word" xmlns:w="http://schemas.openxmlformats.org/wordprocessingml/2006/main" xmlns:w14="http://schemas.microsoft.com/office/word/2010/wordml" xmlns:w15="http://schemas.microsoft.com/office/word/2012/wordml" xmlns:w16cex="http://schemas.microsoft.com/office/word/2018/wordml/cex" xmlns:w16cid="http://schemas.microsoft.com/office/word/2016/wordml/cid" xmlns:w16="http://schemas.microsoft.com/office/word/2018/wordml" xmlns:w16du="http://schemas.microsoft.com/office/word/2023/wordml/word16du" xmlns:w16sdtdh="http://schemas.microsoft.com/office/word/2020/wordml/sdtdatahash" xmlns:w16se="http://schemas.microsoft.com/office/word/2015/wordml/symex" xmlns:wpg="http://schemas.microsoft.com/office/word/2010/wordprocessingGroup" xmlns:wpi="http://schemas.microsoft.com/office/word/2010/wordprocessingInk" xmlns:wne="http://schemas.microsoft.com/office/word/2006/wordml" xmlns:wps="http://schemas.microsoft.com/office/word/2010/wordprocessingShape" mc:Ignorable="w14 w15 w16se w16cid w16 w16cex w16sdtdh wp14">
   <w:abstractNum w:abstractNumId="0" w15:restartNumberingAfterBreak="0">
     <w:nsid w:val="6A2A29F9"/>
     <w:multiLevelType w:val="hybridMultilevel"/>
@@ -3710,15 +3839,6 @@
 </file>
 
 <file path=customXml/item1.xml><?xml version="1.0" encoding="utf-8"?>
-<?mso-contentType ?>
-<FormTemplates xmlns="http://schemas.microsoft.com/sharepoint/v3/contenttype/forms">
-  <Display>DocumentLibraryForm</Display>
-  <Edit>DocumentLibraryForm</Edit>
-  <New>DocumentLibraryForm</New>
-</FormTemplates>
-</file>
-
-<file path=customXml/item2.xml><?xml version="1.0" encoding="utf-8"?>
 <ct:contentTypeSchema xmlns:ct="http://schemas.microsoft.com/office/2006/metadata/contentType" xmlns:ma="http://schemas.microsoft.com/office/2006/metadata/properties/metaAttributes" ct:_="" ma:_="" ma:contentTypeName="Document" ma:contentTypeID="0x01010087CDAE3F9604964E99DDF37AE7277801" ma:contentTypeVersion="16" ma:contentTypeDescription="Een nieuw document maken." ma:contentTypeScope="" ma:versionID="a79c4ac495d91bf32ab0cc04e986d4b2">
   <xsd:schema xmlns:xsd="http://www.w3.org/2001/XMLSchema" xmlns:xs="http://www.w3.org/2001/XMLSchema" xmlns:p="http://schemas.microsoft.com/office/2006/metadata/properties" xmlns:ns2="5da6d84e-0eb2-459d-a875-82193781e9ca" xmlns:ns3="b171b5e9-f1e0-4c78-ac3a-b964b53950ee" targetNamespace="http://schemas.microsoft.com/office/2006/metadata/properties" ma:root="true" ma:fieldsID="15e566dbec453d5706ee0fd46ff2ae81" ns2:_="" ns3:_="">
     <xsd:import namespace="5da6d84e-0eb2-459d-a875-82193781e9ca"/>
@@ -3961,6 +4081,15 @@
 </ct:contentTypeSchema>
 </file>
 
+<file path=customXml/item2.xml><?xml version="1.0" encoding="utf-8"?>
+<?mso-contentType ?>
+<FormTemplates xmlns="http://schemas.microsoft.com/sharepoint/v3/contenttype/forms">
+  <Display>DocumentLibraryForm</Display>
+  <Edit>DocumentLibraryForm</Edit>
+  <New>DocumentLibraryForm</New>
+</FormTemplates>
+</file>
+
 <file path=customXml/item3.xml><?xml version="1.0" encoding="utf-8"?>
 <p:properties xmlns:p="http://schemas.microsoft.com/office/2006/metadata/properties" xmlns:xsi="http://www.w3.org/2001/XMLSchema-instance" xmlns:pc="http://schemas.microsoft.com/office/infopath/2007/PartnerControls">
   <documentManagement>
@@ -3973,14 +4102,6 @@
 </file>
 
 <file path=customXml/itemProps1.xml><?xml version="1.0" encoding="utf-8"?>
-<ds:datastoreItem xmlns:ds="http://schemas.openxmlformats.org/officeDocument/2006/customXml" ds:itemID="{7A93E0E6-0C1A-4F1E-BFA8-ECFFFF6C52FF}">
-  <ds:schemaRefs>
-    <ds:schemaRef ds:uri="http://schemas.microsoft.com/sharepoint/v3/contenttype/forms"/>
-  </ds:schemaRefs>
-</ds:datastoreItem>
-</file>
-
-<file path=customXml/itemProps2.xml><?xml version="1.0" encoding="utf-8"?>
 <ds:datastoreItem xmlns:ds="http://schemas.openxmlformats.org/officeDocument/2006/customXml" ds:itemID="{331F21D0-E94A-414D-A7DC-51B5CF833489}">
   <ds:schemaRefs>
     <ds:schemaRef ds:uri="http://schemas.microsoft.com/office/2006/metadata/contentType"/>
@@ -3999,6 +4120,14 @@
 </ds:datastoreItem>
 </file>
 
+<file path=customXml/itemProps2.xml><?xml version="1.0" encoding="utf-8"?>
+<ds:datastoreItem xmlns:ds="http://schemas.openxmlformats.org/officeDocument/2006/customXml" ds:itemID="{7A93E0E6-0C1A-4F1E-BFA8-ECFFFF6C52FF}">
+  <ds:schemaRefs>
+    <ds:schemaRef ds:uri="http://schemas.microsoft.com/sharepoint/v3/contenttype/forms"/>
+  </ds:schemaRefs>
+</ds:datastoreItem>
+</file>
+
 <file path=customXml/itemProps3.xml><?xml version="1.0" encoding="utf-8"?>
 <ds:datastoreItem xmlns:ds="http://schemas.openxmlformats.org/officeDocument/2006/customXml" ds:itemID="{AE815A27-6532-4C98-A79D-482674CE8DB7}">
   <ds:schemaRefs>

</xml_diff>